<commit_message>
PL: Documentation and KID files for RC6
</commit_message>
<xml_diff>
--- a/Packages/Problem List/doc/Problem List Refactoring.docx
+++ b/Packages/Problem List/doc/Problem List Refactoring.docx
@@ -1,6 +1,6 @@
 
 <file path=word/document.xml><?xml version="1.0" encoding="utf-8"?>
-<w:document xmlns:ve="http://schemas.openxmlformats.org/markup-compatibility/2006" xmlns:o="urn:schemas-microsoft-com:office:office" xmlns:r="http://schemas.openxmlformats.org/officeDocument/2006/relationships" xmlns:m="http://schemas.openxmlformats.org/officeDocument/2006/math" xmlns:v="urn:schemas-microsoft-com:vml" xmlns:wp="http://schemas.openxmlformats.org/drawingml/2006/wordprocessingDrawing" xmlns:w10="urn:schemas-microsoft-com:office:word" xmlns:w="http://schemas.openxmlformats.org/wordprocessingml/2006/main" xmlns:wne="http://schemas.microsoft.com/office/word/2006/wordml">
+<w:document xmlns:wpc="http://schemas.microsoft.com/office/word/2010/wordprocessingCanvas" xmlns:mc="http://schemas.openxmlformats.org/markup-compatibility/2006" xmlns:o="urn:schemas-microsoft-com:office:office" xmlns:r="http://schemas.openxmlformats.org/officeDocument/2006/relationships" xmlns:m="http://schemas.openxmlformats.org/officeDocument/2006/math" xmlns:v="urn:schemas-microsoft-com:vml" xmlns:wp14="http://schemas.microsoft.com/office/word/2010/wordprocessingDrawing" xmlns:wp="http://schemas.openxmlformats.org/drawingml/2006/wordprocessingDrawing" xmlns:w10="urn:schemas-microsoft-com:office:word" xmlns:w="http://schemas.openxmlformats.org/wordprocessingml/2006/main" xmlns:w14="http://schemas.microsoft.com/office/word/2010/wordml" xmlns:wpg="http://schemas.microsoft.com/office/word/2010/wordprocessingGroup" xmlns:wpi="http://schemas.microsoft.com/office/word/2010/wordprocessingInk" xmlns:wne="http://schemas.microsoft.com/office/word/2006/wordml" xmlns:wps="http://schemas.microsoft.com/office/word/2010/wordprocessingShape" mc:Ignorable="w14 wp14">
   <w:body>
     <w:p>
       <w:pPr>
@@ -234,7 +234,21 @@
           <w:rFonts w:ascii="Arial" w:eastAsia="Arial" w:hAnsi="Arial" w:cs="Arial"/>
           <w:w w:val="89"/>
         </w:rPr>
-        <w:t>April 12</w:t>
+        <w:t>May</w:t>
+      </w:r>
+      <w:r>
+        <w:rPr>
+          <w:rFonts w:ascii="Arial" w:eastAsia="Arial" w:hAnsi="Arial" w:cs="Arial"/>
+          <w:w w:val="89"/>
+        </w:rPr>
+        <w:t xml:space="preserve"> </w:t>
+      </w:r>
+      <w:r>
+        <w:rPr>
+          <w:rFonts w:ascii="Arial" w:eastAsia="Arial" w:hAnsi="Arial" w:cs="Arial"/>
+          <w:w w:val="89"/>
+        </w:rPr>
+        <w:t>20</w:t>
       </w:r>
       <w:r>
         <w:rPr>
@@ -812,8 +826,6 @@
         <w:tab/>
         <w:t>Glossary</w:t>
       </w:r>
-      <w:bookmarkStart w:id="0" w:name="_GoBack"/>
-      <w:bookmarkEnd w:id="0"/>
       <w:r>
         <w:rPr>
           <w:rFonts w:ascii="Arial" w:eastAsia="Arial" w:hAnsi="Arial" w:cs="Arial"/>
@@ -994,21 +1006,7 @@
         <w:rPr>
           <w:rFonts w:ascii="Arial" w:eastAsia="Arial" w:hAnsi="Arial" w:cs="Arial"/>
         </w:rPr>
-        <w:t xml:space="preserve"> code more modular and readable without changing functionality.  The Problem List package has been chosen because it has dependencies to a moderate number of other packages.   This criterion allows our initial </w:t>
-      </w:r>
-      <w:proofErr w:type="spellStart"/>
-      <w:r>
-        <w:rPr>
-          <w:rFonts w:ascii="Arial" w:eastAsia="Arial" w:hAnsi="Arial" w:cs="Arial"/>
-        </w:rPr>
-        <w:t>refactored</w:t>
-      </w:r>
-      <w:proofErr w:type="spellEnd"/>
-      <w:r>
-        <w:rPr>
-          <w:rFonts w:ascii="Arial" w:eastAsia="Arial" w:hAnsi="Arial" w:cs="Arial"/>
-        </w:rPr>
-        <w:t xml:space="preserve"> code to be manageable, but not trivial, so that lessons learned here and tools developed can be used for future refactoring of other packages.</w:t>
+        <w:t xml:space="preserve"> code more modular and readable without changing functionality.  The Problem List package has been chosen because it has dependencies to a moderate number of other packages.   This criterion allows our initial refactored code to be manageable, but not trivial, so that lessons learned here and tools developed can be used for future refactoring of other packages.</w:t>
       </w:r>
     </w:p>
     <w:p>
@@ -1614,7 +1612,7 @@
         </w:rPr>
         <w:t xml:space="preserve">to identify a problem. Lexicon Utility package already provides API methods to find either by entering a problem description.  Please see Technical Manual Developer's guide on </w:t>
       </w:r>
-      <w:hyperlink r:id="rId12" w:history="1">
+      <w:hyperlink r:id="rId13" w:history="1">
         <w:r>
           <w:rPr>
             <w:rFonts w:eastAsia="Arial"/>
@@ -1664,7 +1662,7 @@
         </w:rPr>
         <w:t xml:space="preserve"> format (e.g. 3120121 = Jan 21, 2012).   Various utility methods to handle internal date format, including conversions from/to human readable forms, are available in </w:t>
       </w:r>
-      <w:hyperlink r:id="rId13" w:history="1">
+      <w:hyperlink r:id="rId14" w:history="1">
         <w:r>
           <w:rPr>
             <w:rStyle w:val="Hyperlink"/>
@@ -1679,7 +1677,7 @@
         </w:rPr>
         <w:t xml:space="preserve"> Kernel Developer’s Guide and </w:t>
       </w:r>
-      <w:hyperlink r:id="rId14" w:history="1">
+      <w:hyperlink r:id="rId15" w:history="1">
         <w:r>
           <w:rPr>
             <w:rStyle w:val="Hyperlink"/>
@@ -13646,14 +13644,14 @@
         <w:rPr>
           <w:color w:val="000000"/>
         </w:rPr>
-        <w:t>“</w:t>
+        <w:t>“B”,</w:t>
       </w:r>
       <w:proofErr w:type="spellStart"/>
       <w:r>
         <w:rPr>
           <w:color w:val="000000"/>
         </w:rPr>
-        <w:t>B”,problem_ien</w:t>
+        <w:t>problem_ien</w:t>
       </w:r>
       <w:proofErr w:type="spellEnd"/>
       <w:r>
@@ -15340,14 +15338,14 @@
         <w:rPr>
           <w:color w:val="000000"/>
         </w:rPr>
-        <w:t>“</w:t>
+        <w:t>“B”,</w:t>
       </w:r>
       <w:proofErr w:type="spellStart"/>
       <w:r>
         <w:rPr>
           <w:color w:val="000000"/>
         </w:rPr>
-        <w:t>B”,ien</w:t>
+        <w:t>ien</w:t>
       </w:r>
       <w:proofErr w:type="spellEnd"/>
       <w:r>
@@ -16358,15 +16356,7 @@
       </w:r>
       <w:proofErr w:type="gramEnd"/>
       <w:r>
-        <w:t xml:space="preserve">) – </w:t>
-      </w:r>
-      <w:proofErr w:type="spellStart"/>
-      <w:r>
-        <w:t>Undeletes</w:t>
-      </w:r>
-      <w:proofErr w:type="spellEnd"/>
-      <w:r>
-        <w:t xml:space="preserve"> problem</w:t>
+        <w:t>) – Undeletes problem</w:t>
       </w:r>
     </w:p>
     <w:p>
@@ -23407,11 +23397,11 @@
       </w:r>
       <w:proofErr w:type="gramEnd"/>
       <w:r>
-        <w:t>"</w:t>
+        <w:t>"PROB",</w:t>
       </w:r>
       <w:proofErr w:type="spellStart"/>
       <w:r>
-        <w:t>PROB",lexicon_term_IEN</w:t>
+        <w:t>lexicon_term_IEN</w:t>
       </w:r>
       <w:proofErr w:type="spellEnd"/>
       <w:r>
@@ -34689,10 +34679,13 @@
     <w:p>
       <w:r>
         <w:tab/>
-        <w:t>GMPL_2.0_260002.KID</w:t>
-      </w:r>
-      <w:r>
-        <w:tab/>
+        <w:t>GMPL_2.0_260002</w:t>
+      </w:r>
+      <w:r>
+        <w:t>_RC6</w:t>
+      </w:r>
+      <w:r>
+        <w:t>.KID</w:t>
       </w:r>
       <w:r>
         <w:tab/>
@@ -34702,19 +34695,6 @@
     <w:p>
       <w:r>
         <w:tab/>
-        <w:t>GMTS_2.7_260002.KID</w:t>
-      </w:r>
-      <w:r>
-        <w:tab/>
-      </w:r>
-      <w:r>
-        <w:tab/>
-        <w:t>Health Summary package patch</w:t>
-      </w:r>
-    </w:p>
-    <w:p>
-      <w:r>
-        <w:tab/>
         <w:t>IBD_3.0_260002.KID</w:t>
       </w:r>
       <w:r>
@@ -34792,7 +34772,19 @@
     </w:p>
     <w:p>
       <w:r>
-        <w:t xml:space="preserve">All the above KID packages depend on GMPL_2.0_260002.KID so this one should be installed first. Along with the files presented above you can find a multi-build KID package named GMPL_2.0_260002_RC5_MB.KID. This </w:t>
+        <w:t>All the above KID packages depend on GMPL_2.0_260002</w:t>
+      </w:r>
+      <w:r>
+        <w:t>_RC6</w:t>
+      </w:r>
+      <w:r>
+        <w:t>.KID so this one should be installed first. Along with the files presented above you can find a multi-build KID p</w:t>
+      </w:r>
+      <w:r>
+        <w:t>ackage named GMPL_2.0_260002_RC6</w:t>
+      </w:r>
+      <w:r>
+        <w:t xml:space="preserve">_MB.KID. This </w:t>
       </w:r>
       <w:r>
         <w:t>file</w:t>
@@ -34920,7 +34912,10 @@
         <w:t xml:space="preserve"> GMPL_2.0_260002</w:t>
       </w:r>
       <w:r>
-        <w:t>_RC5_MB</w:t>
+        <w:t>_RC6</w:t>
+      </w:r>
+      <w:r>
+        <w:t>_MB</w:t>
       </w:r>
       <w:r>
         <w:t>.KID</w:t>
@@ -34950,8 +34945,10 @@
         <w:t xml:space="preserve"> option and select GMPL*2.0*260002</w:t>
       </w:r>
       <w:r>
-        <w:t>*RC5</w:t>
-      </w:r>
+        <w:t>*RC6</w:t>
+      </w:r>
+      <w:bookmarkStart w:id="0" w:name="_GoBack"/>
+      <w:bookmarkEnd w:id="0"/>
     </w:p>
     <w:p>
       <w:pPr>
@@ -35057,7 +35054,7 @@
       <w:r>
         <w:t xml:space="preserve">OSEHRA repository </w:t>
       </w:r>
-      <w:hyperlink r:id="rId15" w:history="1">
+      <w:hyperlink r:id="rId16" w:history="1">
         <w:r>
           <w:rPr>
             <w:rStyle w:val="Hyperlink"/>
@@ -35080,37 +35077,40 @@
       </w:r>
       <w:proofErr w:type="gramEnd"/>
       <w:r>
+        <w:fldChar w:fldCharType="begin"/>
+      </w:r>
+      <w:r>
+        <w:instrText>HYPERLINK "https://github.com/OSEHRA/VistA/tree/master/Documentation"</w:instrText>
+      </w:r>
+      <w:r>
+        <w:fldChar w:fldCharType="separate"/>
+      </w:r>
+      <w:r>
+        <w:rPr>
+          <w:rStyle w:val="Hyperlink"/>
+        </w:rPr>
+        <w:t>https://github.com/OSEHRA/VistA/tree/master/Documentation</w:t>
+      </w:r>
+      <w:r>
+        <w:fldChar w:fldCharType="end"/>
+      </w:r>
+      <w:r>
+        <w:t xml:space="preserve">.   </w:t>
+      </w:r>
+      <w:r>
+        <w:t xml:space="preserve">Please look for </w:t>
+      </w:r>
+      <w:proofErr w:type="spellStart"/>
+      <w:r>
+        <w:t>MUnit</w:t>
+      </w:r>
+      <w:proofErr w:type="spellEnd"/>
+      <w:r>
+        <w:t xml:space="preserve"> and RAS test </w:t>
+      </w:r>
+      <w:r>
         <w:lastRenderedPageBreak/>
-        <w:fldChar w:fldCharType="begin"/>
-      </w:r>
-      <w:r>
-        <w:instrText>HYPERLINK "https://github.com/OSEHRA/VistA/tree/master/Documentation"</w:instrText>
-      </w:r>
-      <w:r>
-        <w:fldChar w:fldCharType="separate"/>
-      </w:r>
-      <w:r>
-        <w:rPr>
-          <w:rStyle w:val="Hyperlink"/>
-        </w:rPr>
-        <w:t>https://github.com/OSEHRA/VistA/tree/master/Documentation</w:t>
-      </w:r>
-      <w:r>
-        <w:fldChar w:fldCharType="end"/>
-      </w:r>
-      <w:r>
-        <w:t xml:space="preserve">.   </w:t>
-      </w:r>
-      <w:r>
-        <w:t xml:space="preserve">Please look for </w:t>
-      </w:r>
-      <w:proofErr w:type="spellStart"/>
-      <w:r>
-        <w:t>MUnit</w:t>
-      </w:r>
-      <w:proofErr w:type="spellEnd"/>
-      <w:r>
-        <w:t xml:space="preserve"> and RAS test options.</w:t>
+        <w:t>options.</w:t>
       </w:r>
     </w:p>
     <w:p>
@@ -35129,7 +35129,7 @@
       <w:r>
         <w:t xml:space="preserve">-to-date problem list found at </w:t>
       </w:r>
-      <w:hyperlink r:id="rId16" w:history="1">
+      <w:hyperlink r:id="rId17" w:history="1">
         <w:r>
           <w:rPr>
             <w:rStyle w:val="Hyperlink"/>
@@ -35140,7 +35140,7 @@
       <w:r>
         <w:t xml:space="preserve">.  The test plans can be found at </w:t>
       </w:r>
-      <w:hyperlink r:id="rId17" w:history="1">
+      <w:hyperlink r:id="rId18" w:history="1">
         <w:r>
           <w:rPr>
             <w:rStyle w:val="Hyperlink"/>
@@ -35159,7 +35159,7 @@
       <w:r>
         <w:t xml:space="preserve"> an image recognition testing tool.  These tests can be found at </w:t>
       </w:r>
-      <w:hyperlink r:id="rId18" w:anchor="/c/197/" w:history="1">
+      <w:hyperlink r:id="rId19" w:anchor="/c/197/" w:history="1">
         <w:r>
           <w:rPr>
             <w:rStyle w:val="Hyperlink"/>
@@ -35313,8 +35313,8 @@
       </w:pPr>
     </w:p>
     <w:sectPr>
-      <w:headerReference w:type="default" r:id="rId19"/>
-      <w:footerReference w:type="default" r:id="rId20"/>
+      <w:headerReference w:type="default" r:id="rId20"/>
+      <w:footerReference w:type="default" r:id="rId21"/>
       <w:pgSz w:w="12240" w:h="15840"/>
       <w:pgMar w:top="1320" w:right="920" w:bottom="640" w:left="1720" w:header="1101" w:footer="451" w:gutter="0"/>
       <w:cols w:space="720"/>
@@ -35324,7 +35324,7 @@
 </file>
 
 <file path=word/endnotes.xml><?xml version="1.0" encoding="utf-8"?>
-<w:endnotes xmlns:ve="http://schemas.openxmlformats.org/markup-compatibility/2006" xmlns:o="urn:schemas-microsoft-com:office:office" xmlns:r="http://schemas.openxmlformats.org/officeDocument/2006/relationships" xmlns:m="http://schemas.openxmlformats.org/officeDocument/2006/math" xmlns:v="urn:schemas-microsoft-com:vml" xmlns:wp="http://schemas.openxmlformats.org/drawingml/2006/wordprocessingDrawing" xmlns:w10="urn:schemas-microsoft-com:office:word" xmlns:w="http://schemas.openxmlformats.org/wordprocessingml/2006/main" xmlns:wne="http://schemas.microsoft.com/office/word/2006/wordml">
+<w:endnotes xmlns:wpc="http://schemas.microsoft.com/office/word/2010/wordprocessingCanvas" xmlns:mc="http://schemas.openxmlformats.org/markup-compatibility/2006" xmlns:o="urn:schemas-microsoft-com:office:office" xmlns:r="http://schemas.openxmlformats.org/officeDocument/2006/relationships" xmlns:m="http://schemas.openxmlformats.org/officeDocument/2006/math" xmlns:v="urn:schemas-microsoft-com:vml" xmlns:wp14="http://schemas.microsoft.com/office/word/2010/wordprocessingDrawing" xmlns:wp="http://schemas.openxmlformats.org/drawingml/2006/wordprocessingDrawing" xmlns:w10="urn:schemas-microsoft-com:office:word" xmlns:w="http://schemas.openxmlformats.org/wordprocessingml/2006/main" xmlns:w14="http://schemas.microsoft.com/office/word/2010/wordml" xmlns:wpg="http://schemas.microsoft.com/office/word/2010/wordprocessingGroup" xmlns:wpi="http://schemas.microsoft.com/office/word/2010/wordprocessingInk" xmlns:wne="http://schemas.microsoft.com/office/word/2006/wordml" xmlns:wps="http://schemas.microsoft.com/office/word/2010/wordprocessingShape" mc:Ignorable="w14 wp14">
   <w:endnote w:type="separator" w:id="-1">
     <w:p>
       <w:pPr>
@@ -35349,7 +35349,7 @@
 </file>
 
 <file path=word/footer1.xml><?xml version="1.0" encoding="utf-8"?>
-<w:ftr xmlns:ve="http://schemas.openxmlformats.org/markup-compatibility/2006" xmlns:o="urn:schemas-microsoft-com:office:office" xmlns:r="http://schemas.openxmlformats.org/officeDocument/2006/relationships" xmlns:m="http://schemas.openxmlformats.org/officeDocument/2006/math" xmlns:v="urn:schemas-microsoft-com:vml" xmlns:wp="http://schemas.openxmlformats.org/drawingml/2006/wordprocessingDrawing" xmlns:w10="urn:schemas-microsoft-com:office:word" xmlns:w="http://schemas.openxmlformats.org/wordprocessingml/2006/main" xmlns:wne="http://schemas.microsoft.com/office/word/2006/wordml">
+<w:ftr xmlns:wpc="http://schemas.microsoft.com/office/word/2010/wordprocessingCanvas" xmlns:mc="http://schemas.openxmlformats.org/markup-compatibility/2006" xmlns:o="urn:schemas-microsoft-com:office:office" xmlns:r="http://schemas.openxmlformats.org/officeDocument/2006/relationships" xmlns:m="http://schemas.openxmlformats.org/officeDocument/2006/math" xmlns:v="urn:schemas-microsoft-com:vml" xmlns:wp14="http://schemas.microsoft.com/office/word/2010/wordprocessingDrawing" xmlns:wp="http://schemas.openxmlformats.org/drawingml/2006/wordprocessingDrawing" xmlns:w10="urn:schemas-microsoft-com:office:word" xmlns:w="http://schemas.openxmlformats.org/wordprocessingml/2006/main" xmlns:w14="http://schemas.microsoft.com/office/word/2010/wordml" xmlns:wpg="http://schemas.microsoft.com/office/word/2010/wordprocessingGroup" xmlns:wpi="http://schemas.microsoft.com/office/word/2010/wordprocessingInk" xmlns:wne="http://schemas.microsoft.com/office/word/2006/wordml" xmlns:wps="http://schemas.microsoft.com/office/word/2010/wordprocessingShape" mc:Ignorable="w14 wp14">
   <w:p>
     <w:pPr>
       <w:spacing w:after="0" w:line="200" w:lineRule="exact"/>
@@ -35704,7 +35704,7 @@
 </file>
 
 <file path=word/footnotes.xml><?xml version="1.0" encoding="utf-8"?>
-<w:footnotes xmlns:ve="http://schemas.openxmlformats.org/markup-compatibility/2006" xmlns:o="urn:schemas-microsoft-com:office:office" xmlns:r="http://schemas.openxmlformats.org/officeDocument/2006/relationships" xmlns:m="http://schemas.openxmlformats.org/officeDocument/2006/math" xmlns:v="urn:schemas-microsoft-com:vml" xmlns:wp="http://schemas.openxmlformats.org/drawingml/2006/wordprocessingDrawing" xmlns:w10="urn:schemas-microsoft-com:office:word" xmlns:w="http://schemas.openxmlformats.org/wordprocessingml/2006/main" xmlns:wne="http://schemas.microsoft.com/office/word/2006/wordml">
+<w:footnotes xmlns:wpc="http://schemas.microsoft.com/office/word/2010/wordprocessingCanvas" xmlns:mc="http://schemas.openxmlformats.org/markup-compatibility/2006" xmlns:o="urn:schemas-microsoft-com:office:office" xmlns:r="http://schemas.openxmlformats.org/officeDocument/2006/relationships" xmlns:m="http://schemas.openxmlformats.org/officeDocument/2006/math" xmlns:v="urn:schemas-microsoft-com:vml" xmlns:wp14="http://schemas.microsoft.com/office/word/2010/wordprocessingDrawing" xmlns:wp="http://schemas.openxmlformats.org/drawingml/2006/wordprocessingDrawing" xmlns:w10="urn:schemas-microsoft-com:office:word" xmlns:w="http://schemas.openxmlformats.org/wordprocessingml/2006/main" xmlns:w14="http://schemas.microsoft.com/office/word/2010/wordml" xmlns:wpg="http://schemas.microsoft.com/office/word/2010/wordprocessingGroup" xmlns:wpi="http://schemas.microsoft.com/office/word/2010/wordprocessingInk" xmlns:wne="http://schemas.microsoft.com/office/word/2006/wordml" xmlns:wps="http://schemas.microsoft.com/office/word/2010/wordprocessingShape" mc:Ignorable="w14 wp14">
   <w:footnote w:type="separator" w:id="-1">
     <w:p>
       <w:pPr>
@@ -35729,7 +35729,7 @@
 </file>
 
 <file path=word/header1.xml><?xml version="1.0" encoding="utf-8"?>
-<w:hdr xmlns:ve="http://schemas.openxmlformats.org/markup-compatibility/2006" xmlns:o="urn:schemas-microsoft-com:office:office" xmlns:r="http://schemas.openxmlformats.org/officeDocument/2006/relationships" xmlns:m="http://schemas.openxmlformats.org/officeDocument/2006/math" xmlns:v="urn:schemas-microsoft-com:vml" xmlns:wp="http://schemas.openxmlformats.org/drawingml/2006/wordprocessingDrawing" xmlns:w10="urn:schemas-microsoft-com:office:word" xmlns:w="http://schemas.openxmlformats.org/wordprocessingml/2006/main" xmlns:wne="http://schemas.microsoft.com/office/word/2006/wordml">
+<w:hdr xmlns:wpc="http://schemas.microsoft.com/office/word/2010/wordprocessingCanvas" xmlns:mc="http://schemas.openxmlformats.org/markup-compatibility/2006" xmlns:o="urn:schemas-microsoft-com:office:office" xmlns:r="http://schemas.openxmlformats.org/officeDocument/2006/relationships" xmlns:m="http://schemas.openxmlformats.org/officeDocument/2006/math" xmlns:v="urn:schemas-microsoft-com:vml" xmlns:wp14="http://schemas.microsoft.com/office/word/2010/wordprocessingDrawing" xmlns:wp="http://schemas.openxmlformats.org/drawingml/2006/wordprocessingDrawing" xmlns:w10="urn:schemas-microsoft-com:office:word" xmlns:w="http://schemas.openxmlformats.org/wordprocessingml/2006/main" xmlns:w14="http://schemas.microsoft.com/office/word/2010/wordml" xmlns:wpg="http://schemas.microsoft.com/office/word/2010/wordprocessingGroup" xmlns:wpi="http://schemas.microsoft.com/office/word/2010/wordprocessingInk" xmlns:wne="http://schemas.microsoft.com/office/word/2006/wordml" xmlns:wps="http://schemas.microsoft.com/office/word/2010/wordprocessingShape" mc:Ignorable="w14 wp14">
   <w:p>
     <w:pPr>
       <w:spacing w:after="0" w:line="200" w:lineRule="exact"/>
@@ -35783,7 +35783,7 @@
                     <w:sz w:val="19"/>
                     <w:szCs w:val="19"/>
                   </w:rPr>
-                  <w:t>1</w:t>
+                  <w:t>45</w:t>
                 </w:r>
                 <w:r>
                   <w:fldChar w:fldCharType="end"/>
@@ -35813,7 +35813,7 @@
 </file>
 
 <file path=word/numbering.xml><?xml version="1.0" encoding="utf-8"?>
-<w:numbering xmlns:ve="http://schemas.openxmlformats.org/markup-compatibility/2006" xmlns:o="urn:schemas-microsoft-com:office:office" xmlns:r="http://schemas.openxmlformats.org/officeDocument/2006/relationships" xmlns:m="http://schemas.openxmlformats.org/officeDocument/2006/math" xmlns:v="urn:schemas-microsoft-com:vml" xmlns:wp="http://schemas.openxmlformats.org/drawingml/2006/wordprocessingDrawing" xmlns:w10="urn:schemas-microsoft-com:office:word" xmlns:w="http://schemas.openxmlformats.org/wordprocessingml/2006/main" xmlns:wne="http://schemas.microsoft.com/office/word/2006/wordml">
+<w:numbering xmlns:wpc="http://schemas.microsoft.com/office/word/2010/wordprocessingCanvas" xmlns:mc="http://schemas.openxmlformats.org/markup-compatibility/2006" xmlns:o="urn:schemas-microsoft-com:office:office" xmlns:r="http://schemas.openxmlformats.org/officeDocument/2006/relationships" xmlns:m="http://schemas.openxmlformats.org/officeDocument/2006/math" xmlns:v="urn:schemas-microsoft-com:vml" xmlns:wp14="http://schemas.microsoft.com/office/word/2010/wordprocessingDrawing" xmlns:wp="http://schemas.openxmlformats.org/drawingml/2006/wordprocessingDrawing" xmlns:w10="urn:schemas-microsoft-com:office:word" xmlns:w="http://schemas.openxmlformats.org/wordprocessingml/2006/main" xmlns:w14="http://schemas.microsoft.com/office/word/2010/wordml" xmlns:wpg="http://schemas.microsoft.com/office/word/2010/wordprocessingGroup" xmlns:wpi="http://schemas.microsoft.com/office/word/2010/wordprocessingInk" xmlns:wne="http://schemas.microsoft.com/office/word/2006/wordml" xmlns:wps="http://schemas.microsoft.com/office/word/2010/wordprocessingShape" mc:Ignorable="w14 wp14">
   <w:abstractNum w:abstractNumId="0">
     <w:nsid w:val="05DB44F5"/>
     <w:multiLevelType w:val="hybridMultilevel"/>
@@ -38564,7 +38564,7 @@
 </file>
 
 <file path=word/styles.xml><?xml version="1.0" encoding="utf-8"?>
-<w:styles xmlns:r="http://schemas.openxmlformats.org/officeDocument/2006/relationships" xmlns:w="http://schemas.openxmlformats.org/wordprocessingml/2006/main">
+<w:styles xmlns:mc="http://schemas.openxmlformats.org/markup-compatibility/2006" xmlns:r="http://schemas.openxmlformats.org/officeDocument/2006/relationships" xmlns:w="http://schemas.openxmlformats.org/wordprocessingml/2006/main" xmlns:w14="http://schemas.microsoft.com/office/word/2010/wordml" mc:Ignorable="w14">
   <w:docDefaults>
     <w:rPrDefault>
       <w:rPr>
@@ -38850,7 +38850,6 @@
     <w:uiPriority w:val="99"/>
     <w:semiHidden/>
     <w:unhideWhenUsed/>
-    <w:qFormat/>
     <w:tblPr>
       <w:tblInd w:w="0" w:type="dxa"/>
       <w:tblCellMar>
@@ -39942,6 +39941,29 @@
 </file>
 
 <file path=customXml/item1.xml><?xml version="1.0" encoding="utf-8"?>
+<p:properties xmlns:p="http://schemas.microsoft.com/office/2006/metadata/properties" xmlns:xsi="http://www.w3.org/2001/XMLSchema-instance" xmlns:pc="http://schemas.microsoft.com/office/infopath/2007/PartnerControls">
+  <documentManagement>
+    <_dlc_DocId xmlns="ddcf2b64-e3b0-42a2-bf4a-7482a0c65fd3">RGIID-375-162</_dlc_DocId>
+    <_dlc_DocIdUrl xmlns="ddcf2b64-e3b0-42a2-bf4a-7482a0c65fd3">
+      <Url>https://sharepoint.raygroupintl.com/active_projects/OSEHRA/_layouts/DocIdRedir.aspx?ID=RGIID-375-162</Url>
+      <Description>RGIID-375-162</Description>
+    </_dlc_DocIdUrl>
+    <Content_x0020_Type xmlns="a21059b8-ec96-413f-a00d-eae4cfec7793">Technical Journal Prep</Content_x0020_Type>
+    <Comments xmlns="a21059b8-ec96-413f-a00d-eae4cfec7793">This is the document for OSEHRA technical journal. </Comments>
+  </documentManagement>
+</p:properties>
+</file>
+
+<file path=customXml/item2.xml><?xml version="1.0" encoding="utf-8"?>
+<?mso-contentType ?>
+<FormTemplates xmlns="http://schemas.microsoft.com/sharepoint/v3/contenttype/forms">
+  <Display>DocumentLibraryForm</Display>
+  <Edit>DocumentLibraryForm</Edit>
+  <New>DocumentLibraryForm</New>
+</FormTemplates>
+</file>
+
+<file path=customXml/item3.xml><?xml version="1.0" encoding="utf-8"?>
 <?mso-contentType ?>
 <spe:Receivers xmlns:spe="http://schemas.microsoft.com/sharepoint/events">
   <Receiver>
@@ -39985,29 +40007,6 @@
     <Filter/>
   </Receiver>
 </spe:Receivers>
-</file>
-
-<file path=customXml/item2.xml><?xml version="1.0" encoding="utf-8"?>
-<?mso-contentType ?>
-<FormTemplates xmlns="http://schemas.microsoft.com/sharepoint/v3/contenttype/forms">
-  <Display>DocumentLibraryForm</Display>
-  <Edit>DocumentLibraryForm</Edit>
-  <New>DocumentLibraryForm</New>
-</FormTemplates>
-</file>
-
-<file path=customXml/item3.xml><?xml version="1.0" encoding="utf-8"?>
-<p:properties xmlns:p="http://schemas.microsoft.com/office/2006/metadata/properties" xmlns:xsi="http://www.w3.org/2001/XMLSchema-instance" xmlns:pc="http://schemas.microsoft.com/office/infopath/2007/PartnerControls">
-  <documentManagement>
-    <_dlc_DocId xmlns="ddcf2b64-e3b0-42a2-bf4a-7482a0c65fd3">RGIID-375-162</_dlc_DocId>
-    <_dlc_DocIdUrl xmlns="ddcf2b64-e3b0-42a2-bf4a-7482a0c65fd3">
-      <Url>https://sharepoint.raygroupintl.com/active_projects/OSEHRA/_layouts/DocIdRedir.aspx?ID=RGIID-375-162</Url>
-      <Description>RGIID-375-162</Description>
-    </_dlc_DocIdUrl>
-    <Content_x0020_Type xmlns="a21059b8-ec96-413f-a00d-eae4cfec7793">Technical Journal Prep</Content_x0020_Type>
-    <Comments xmlns="a21059b8-ec96-413f-a00d-eae4cfec7793">This is the document for OSEHRA technical journal. </Comments>
-  </documentManagement>
-</p:properties>
 </file>
 
 <file path=customXml/item4.xml><?xml version="1.0" encoding="utf-8"?>
@@ -40202,9 +40201,12 @@
 </file>
 
 <file path=customXml/itemProps1.xml><?xml version="1.0" encoding="utf-8"?>
-<ds:datastoreItem xmlns:ds="http://schemas.openxmlformats.org/officeDocument/2006/customXml" ds:itemID="{782CBCD2-A271-4265-8E4C-E194FE30711F}">
+<ds:datastoreItem xmlns:ds="http://schemas.openxmlformats.org/officeDocument/2006/customXml" ds:itemID="{7E846213-CFEF-4C8D-941F-07487CB4A381}">
   <ds:schemaRefs>
-    <ds:schemaRef ds:uri="http://schemas.microsoft.com/sharepoint/events"/>
+    <ds:schemaRef ds:uri="http://schemas.microsoft.com/office/2006/metadata/properties"/>
+    <ds:schemaRef ds:uri="http://schemas.microsoft.com/office/infopath/2007/PartnerControls"/>
+    <ds:schemaRef ds:uri="ddcf2b64-e3b0-42a2-bf4a-7482a0c65fd3"/>
+    <ds:schemaRef ds:uri="a21059b8-ec96-413f-a00d-eae4cfec7793"/>
   </ds:schemaRefs>
 </ds:datastoreItem>
 </file>
@@ -40218,12 +40220,9 @@
 </file>
 
 <file path=customXml/itemProps3.xml><?xml version="1.0" encoding="utf-8"?>
-<ds:datastoreItem xmlns:ds="http://schemas.openxmlformats.org/officeDocument/2006/customXml" ds:itemID="{7E846213-CFEF-4C8D-941F-07487CB4A381}">
+<ds:datastoreItem xmlns:ds="http://schemas.openxmlformats.org/officeDocument/2006/customXml" ds:itemID="{782CBCD2-A271-4265-8E4C-E194FE30711F}">
   <ds:schemaRefs>
-    <ds:schemaRef ds:uri="http://schemas.microsoft.com/office/2006/metadata/properties"/>
-    <ds:schemaRef ds:uri="http://schemas.microsoft.com/office/infopath/2007/PartnerControls"/>
-    <ds:schemaRef ds:uri="ddcf2b64-e3b0-42a2-bf4a-7482a0c65fd3"/>
-    <ds:schemaRef ds:uri="a21059b8-ec96-413f-a00d-eae4cfec7793"/>
+    <ds:schemaRef ds:uri="http://schemas.microsoft.com/sharepoint/events"/>
   </ds:schemaRefs>
 </ds:datastoreItem>
 </file>
@@ -40248,7 +40247,7 @@
 </file>
 
 <file path=customXml/itemProps5.xml><?xml version="1.0" encoding="utf-8"?>
-<ds:datastoreItem xmlns:ds="http://schemas.openxmlformats.org/officeDocument/2006/customXml" ds:itemID="{A54F588D-80C4-4E50-8EE4-12D23FA9244B}">
+<ds:datastoreItem xmlns:ds="http://schemas.openxmlformats.org/officeDocument/2006/customXml" ds:itemID="{5A35372B-EBD9-47F9-9659-B80822DA3885}">
   <ds:schemaRefs>
     <ds:schemaRef ds:uri="http://schemas.openxmlformats.org/officeDocument/2006/bibliography"/>
   </ds:schemaRefs>

</xml_diff>